<commit_message>
Added page with moskit
</commit_message>
<xml_diff>
--- a/Особенность системы Patio Life.docx
+++ b/Особенность системы Patio Life.docx
@@ -23,7 +23,6 @@
           <w:lang w:val="ru-RU"/>
         </w:rPr>
       </w:pPr>
-      <w:bookmarkStart w:id="0" w:name="_GoBack"/>
       <w:r>
         <w:rPr>
           <w:rFonts w:hint="default" w:ascii="Times New Roman" w:hAnsi="Times New Roman" w:eastAsia="sans-serif" w:cs="Times New Roman"/>
@@ -114,94 +113,6 @@
           <w:lang w:val="ru-RU"/>
         </w:rPr>
         <w:t xml:space="preserve"> идеально подходит для остеклении и отделении террас и зимних садов, когда окно выполняет барьерную функцию или функцию двери.</w:t>
-      </w:r>
-    </w:p>
-    <w:bookmarkEnd w:id="0"/>
-    <w:p>
-      <w:pPr>
-        <w:pStyle w:val="2"/>
-        <w:keepNext w:val="0"/>
-        <w:keepLines w:val="0"/>
-        <w:widowControl/>
-        <w:suppressLineNumbers w:val="0"/>
-        <w:spacing w:before="0" w:beforeAutospacing="0" w:after="210" w:afterAutospacing="0" w:line="12" w:lineRule="atLeast"/>
-        <w:ind w:left="0" w:right="0" w:firstLine="0"/>
-        <w:jc w:val="both"/>
-        <w:rPr>
-          <w:rFonts w:hint="default" w:ascii="Times New Roman" w:hAnsi="Times New Roman" w:eastAsia="sans-serif" w:cs="Times New Roman"/>
-          <w:i w:val="0"/>
-          <w:caps w:val="0"/>
-          <w:color w:val="1A1A1A"/>
-          <w:spacing w:val="0"/>
-          <w:sz w:val="19"/>
-          <w:szCs w:val="19"/>
-          <w:lang w:val="ru-RU"/>
-        </w:rPr>
-      </w:pPr>
-      <w:r>
-        <w:rPr>
-          <w:rFonts w:hint="default" w:ascii="Times New Roman" w:hAnsi="Times New Roman" w:eastAsia="sans-serif" w:cs="Times New Roman"/>
-          <w:i w:val="0"/>
-          <w:caps w:val="0"/>
-          <w:color w:val="1A1A1A"/>
-          <w:spacing w:val="0"/>
-          <w:sz w:val="19"/>
-          <w:szCs w:val="19"/>
-          <w:lang w:val="ru-RU"/>
-        </w:rPr>
-        <w:t xml:space="preserve">Механизм </w:t>
-      </w:r>
-      <w:r>
-        <w:rPr>
-          <w:rFonts w:hint="default" w:ascii="Times New Roman" w:hAnsi="Times New Roman" w:eastAsia="sans-serif" w:cs="Times New Roman"/>
-          <w:i w:val="0"/>
-          <w:caps w:val="0"/>
-          <w:color w:val="1A1A1A"/>
-          <w:spacing w:val="0"/>
-          <w:sz w:val="19"/>
-          <w:szCs w:val="19"/>
-          <w:lang w:val="en-US"/>
-        </w:rPr>
-        <w:t xml:space="preserve">Patio Alversa </w:t>
-      </w:r>
-      <w:r>
-        <w:rPr>
-          <w:rFonts w:hint="default" w:ascii="Times New Roman" w:hAnsi="Times New Roman" w:eastAsia="sans-serif" w:cs="Times New Roman"/>
-          <w:i w:val="0"/>
-          <w:caps w:val="0"/>
-          <w:color w:val="1A1A1A"/>
-          <w:spacing w:val="0"/>
-          <w:sz w:val="19"/>
-          <w:szCs w:val="19"/>
-          <w:lang w:val="ru-RU"/>
-        </w:rPr>
-        <w:t xml:space="preserve">подразумевает параллельное расположение подвижной и неподвижной части. Данный механизм основан не механизме </w:t>
-      </w:r>
-      <w:r>
-        <w:rPr>
-          <w:rFonts w:hint="default" w:ascii="Times New Roman" w:hAnsi="Times New Roman" w:eastAsia="sans-serif" w:cs="Times New Roman"/>
-          <w:i w:val="0"/>
-          <w:caps w:val="0"/>
-          <w:color w:val="1A1A1A"/>
-          <w:spacing w:val="0"/>
-          <w:sz w:val="19"/>
-          <w:szCs w:val="19"/>
-          <w:lang w:val="en-US"/>
-        </w:rPr>
-        <w:t xml:space="preserve">Patio Life </w:t>
-      </w:r>
-      <w:r>
-        <w:rPr>
-          <w:rFonts w:hint="default" w:ascii="Times New Roman" w:hAnsi="Times New Roman" w:eastAsia="sans-serif" w:cs="Times New Roman"/>
-          <w:i w:val="0"/>
-          <w:caps w:val="0"/>
-          <w:color w:val="1A1A1A"/>
-          <w:spacing w:val="0"/>
-          <w:sz w:val="19"/>
-          <w:szCs w:val="19"/>
-          <w:lang w:val="ru-RU"/>
-        </w:rPr>
-        <w:t>со значительным улучшением - раздвижная система подразумевает откидные и щелевые режимы проветривания, в зависимости от комплектации. Данный механизм также удобен тем, что открытие не требует дополнительного пространства. Вариант широко применятся при остеклении террас, балконов и зимних садов.</w:t>
       </w:r>
     </w:p>
     <w:p>
@@ -234,45 +145,6 @@
           <w:spacing w:val="0"/>
           <w:sz w:val="19"/>
           <w:szCs w:val="19"/>
-          <w:lang w:val="en-US"/>
-        </w:rPr>
-        <w:t xml:space="preserve">Patio </w:t>
-      </w:r>
-      <w:r>
-        <w:rPr>
-          <w:rFonts w:hint="default" w:ascii="Times New Roman" w:hAnsi="Times New Roman" w:eastAsia="sans-serif" w:cs="Times New Roman"/>
-          <w:i w:val="0"/>
-          <w:caps w:val="0"/>
-          <w:color w:val="1A1A1A"/>
-          <w:spacing w:val="0"/>
-          <w:sz w:val="19"/>
-          <w:szCs w:val="19"/>
-          <w:lang w:val="ru-RU"/>
-        </w:rPr>
-        <w:t xml:space="preserve">- базовое название всех моделей окон с раздвижным способом открывания. </w:t>
-      </w:r>
-      <w:r>
-        <w:rPr>
-          <w:rFonts w:hint="default" w:ascii="Times New Roman" w:hAnsi="Times New Roman" w:eastAsia="sans-serif" w:cs="Times New Roman"/>
-          <w:i w:val="0"/>
-          <w:caps w:val="0"/>
-          <w:color w:val="1A1A1A"/>
-          <w:spacing w:val="0"/>
-          <w:sz w:val="19"/>
-          <w:szCs w:val="19"/>
-          <w:lang w:val="en-US"/>
-        </w:rPr>
-        <w:t xml:space="preserve"> </w:t>
-      </w:r>
-      <w:r>
-        <w:rPr>
-          <w:rFonts w:hint="default" w:ascii="Times New Roman" w:hAnsi="Times New Roman" w:eastAsia="sans-serif" w:cs="Times New Roman"/>
-          <w:i w:val="0"/>
-          <w:caps w:val="0"/>
-          <w:color w:val="1A1A1A"/>
-          <w:spacing w:val="0"/>
-          <w:sz w:val="19"/>
-          <w:szCs w:val="19"/>
           <w:lang w:val="ru-RU"/>
         </w:rPr>
         <w:t xml:space="preserve">Механизм </w:t>
@@ -288,20 +160,20 @@
           <w:szCs w:val="19"/>
           <w:lang w:val="en-US"/>
         </w:rPr>
-        <w:t xml:space="preserve">Patio Fold </w:t>
-      </w:r>
-      <w:r>
-        <w:rPr>
-          <w:rFonts w:hint="default" w:ascii="Times New Roman" w:hAnsi="Times New Roman" w:eastAsia="sans-serif" w:cs="Times New Roman"/>
-          <w:i w:val="0"/>
-          <w:caps w:val="0"/>
-          <w:color w:val="1A1A1A"/>
-          <w:spacing w:val="0"/>
-          <w:sz w:val="19"/>
-          <w:szCs w:val="19"/>
-          <w:lang w:val="ru-RU"/>
-        </w:rPr>
-        <w:t xml:space="preserve">основан на складной системе открывания. В отличии от </w:t>
+        <w:t xml:space="preserve">Patio Alversa </w:t>
+      </w:r>
+      <w:r>
+        <w:rPr>
+          <w:rFonts w:hint="default" w:ascii="Times New Roman" w:hAnsi="Times New Roman" w:eastAsia="sans-serif" w:cs="Times New Roman"/>
+          <w:i w:val="0"/>
+          <w:caps w:val="0"/>
+          <w:color w:val="1A1A1A"/>
+          <w:spacing w:val="0"/>
+          <w:sz w:val="19"/>
+          <w:szCs w:val="19"/>
+          <w:lang w:val="ru-RU"/>
+        </w:rPr>
+        <w:t xml:space="preserve">подразумевает параллельное расположение подвижной и неподвижной части. Данный механизм основан не механизме </w:t>
       </w:r>
       <w:r>
         <w:rPr>
@@ -327,160 +199,7 @@
           <w:szCs w:val="19"/>
           <w:lang w:val="ru-RU"/>
         </w:rPr>
-        <w:t xml:space="preserve">и </w:t>
-      </w:r>
-      <w:r>
-        <w:rPr>
-          <w:rFonts w:hint="default" w:ascii="Times New Roman" w:hAnsi="Times New Roman" w:eastAsia="sans-serif" w:cs="Times New Roman"/>
-          <w:i w:val="0"/>
-          <w:caps w:val="0"/>
-          <w:color w:val="1A1A1A"/>
-          <w:spacing w:val="0"/>
-          <w:sz w:val="19"/>
-          <w:szCs w:val="19"/>
-          <w:lang w:val="en-US"/>
-        </w:rPr>
-        <w:t>Patio Alversa,</w:t>
-      </w:r>
-      <w:r>
-        <w:rPr>
-          <w:rFonts w:hint="default" w:ascii="Times New Roman" w:hAnsi="Times New Roman" w:eastAsia="sans-serif" w:cs="Times New Roman"/>
-          <w:i w:val="0"/>
-          <w:caps w:val="0"/>
-          <w:color w:val="1A1A1A"/>
-          <w:spacing w:val="0"/>
-          <w:sz w:val="19"/>
-          <w:szCs w:val="19"/>
-          <w:lang w:val="ru-RU"/>
-        </w:rPr>
-        <w:t xml:space="preserve"> данный механизм является более сложным и требует дополнительного пространства, необходимого для сложения створок. Механизм не предусматривает режимов проветривания. Главное преимущество, по отношению к другим сдвижным механизмам - возможность полного открытия </w:t>
-      </w:r>
-      <w:r>
-        <w:rPr>
-          <w:rFonts w:hint="default" w:ascii="Times New Roman" w:hAnsi="Times New Roman" w:eastAsia="sans-serif" w:cs="Times New Roman"/>
-          <w:i w:val="0"/>
-          <w:color w:val="1A1A1A"/>
-          <w:spacing w:val="0"/>
-          <w:sz w:val="19"/>
-          <w:szCs w:val="19"/>
-          <w:lang w:val="ru-RU"/>
-        </w:rPr>
-        <w:t>проёмов</w:t>
-      </w:r>
-      <w:r>
-        <w:rPr>
-          <w:rFonts w:hint="default" w:ascii="Times New Roman" w:hAnsi="Times New Roman" w:eastAsia="sans-serif" w:cs="Times New Roman"/>
-          <w:i w:val="0"/>
-          <w:color w:val="1A1A1A"/>
-          <w:spacing w:val="0"/>
-          <w:sz w:val="19"/>
-          <w:szCs w:val="19"/>
-          <w:lang w:val="en-US"/>
-        </w:rPr>
-        <w:t xml:space="preserve">. </w:t>
-      </w:r>
-      <w:r>
-        <w:rPr>
-          <w:rFonts w:hint="default" w:ascii="Times New Roman" w:hAnsi="Times New Roman" w:eastAsia="sans-serif" w:cs="Times New Roman"/>
-          <w:i w:val="0"/>
-          <w:color w:val="1A1A1A"/>
-          <w:spacing w:val="0"/>
-          <w:sz w:val="19"/>
-          <w:szCs w:val="19"/>
-          <w:lang w:val="ru-RU"/>
-        </w:rPr>
-        <w:t>Е</w:t>
-      </w:r>
-      <w:r>
-        <w:rPr>
-          <w:rFonts w:hint="default" w:ascii="Times New Roman" w:hAnsi="Times New Roman" w:eastAsia="sans-serif" w:cs="Times New Roman"/>
-          <w:i w:val="0"/>
-          <w:caps w:val="0"/>
-          <w:color w:val="1A1A1A"/>
-          <w:spacing w:val="0"/>
-          <w:sz w:val="19"/>
-          <w:szCs w:val="19"/>
-          <w:lang w:val="ru-RU"/>
-        </w:rPr>
-        <w:t xml:space="preserve">сли </w:t>
-      </w:r>
-      <w:r>
-        <w:rPr>
-          <w:rFonts w:hint="default" w:ascii="Times New Roman" w:hAnsi="Times New Roman" w:eastAsia="sans-serif" w:cs="Times New Roman"/>
-          <w:i w:val="0"/>
-          <w:caps w:val="0"/>
-          <w:color w:val="1A1A1A"/>
-          <w:spacing w:val="0"/>
-          <w:sz w:val="19"/>
-          <w:szCs w:val="19"/>
-          <w:lang w:val="en-US"/>
-        </w:rPr>
-        <w:t xml:space="preserve">Patio Life </w:t>
-      </w:r>
-      <w:r>
-        <w:rPr>
-          <w:rFonts w:hint="default" w:ascii="Times New Roman" w:hAnsi="Times New Roman" w:eastAsia="sans-serif" w:cs="Times New Roman"/>
-          <w:i w:val="0"/>
-          <w:caps w:val="0"/>
-          <w:color w:val="1A1A1A"/>
-          <w:spacing w:val="0"/>
-          <w:sz w:val="19"/>
-          <w:szCs w:val="19"/>
-          <w:lang w:val="ru-RU"/>
-        </w:rPr>
-        <w:t xml:space="preserve">и </w:t>
-      </w:r>
-      <w:r>
-        <w:rPr>
-          <w:rFonts w:hint="default" w:ascii="Times New Roman" w:hAnsi="Times New Roman" w:eastAsia="sans-serif" w:cs="Times New Roman"/>
-          <w:i w:val="0"/>
-          <w:caps w:val="0"/>
-          <w:color w:val="1A1A1A"/>
-          <w:spacing w:val="0"/>
-          <w:sz w:val="19"/>
-          <w:szCs w:val="19"/>
-          <w:lang w:val="en-US"/>
-        </w:rPr>
-        <w:t xml:space="preserve">Patio Alversa </w:t>
-      </w:r>
-      <w:r>
-        <w:rPr>
-          <w:rFonts w:hint="default" w:ascii="Times New Roman" w:hAnsi="Times New Roman" w:eastAsia="sans-serif" w:cs="Times New Roman"/>
-          <w:i w:val="0"/>
-          <w:caps w:val="0"/>
-          <w:color w:val="1A1A1A"/>
-          <w:spacing w:val="0"/>
-          <w:sz w:val="19"/>
-          <w:szCs w:val="19"/>
-          <w:lang w:val="ru-RU"/>
-        </w:rPr>
-        <w:t xml:space="preserve">позволяют открыть окно только на ширину подвижной части, то механизм </w:t>
-      </w:r>
-      <w:r>
-        <w:rPr>
-          <w:rFonts w:hint="default" w:ascii="Times New Roman" w:hAnsi="Times New Roman" w:eastAsia="sans-serif" w:cs="Times New Roman"/>
-          <w:i w:val="0"/>
-          <w:caps w:val="0"/>
-          <w:color w:val="1A1A1A"/>
-          <w:spacing w:val="0"/>
-          <w:sz w:val="19"/>
-          <w:szCs w:val="19"/>
-          <w:lang w:val="en-US"/>
-        </w:rPr>
-        <w:t xml:space="preserve">Patio Fold </w:t>
-      </w:r>
-      <w:r>
-        <w:rPr>
-          <w:rFonts w:hint="default" w:ascii="Times New Roman" w:hAnsi="Times New Roman" w:eastAsia="sans-serif" w:cs="Times New Roman"/>
-          <w:i w:val="0"/>
-          <w:caps w:val="0"/>
-          <w:color w:val="1A1A1A"/>
-          <w:spacing w:val="0"/>
-          <w:sz w:val="19"/>
-          <w:szCs w:val="19"/>
-          <w:lang w:val="ru-RU"/>
-        </w:rPr>
-        <w:t xml:space="preserve">позволяет освободить от окна весь проем. </w:t>
+        <w:t>со значительным улучшением - раздвижная система подразумевает откидные и щелевые режимы проветривания, в зависимости от комплектации. Данный механизм также удобен тем, что открытие не требует дополнительного пространства. Вариант широко применятся при остеклении террас, балконов и зимних садов.</w:t>
       </w:r>
     </w:p>
     <w:p>
@@ -501,7 +220,7 @@
           <w:spacing w:val="0"/>
           <w:sz w:val="19"/>
           <w:szCs w:val="19"/>
-          <w:lang w:val="en-US"/>
+          <w:lang w:val="ru-RU"/>
         </w:rPr>
       </w:pPr>
       <w:r>
@@ -515,34 +234,107 @@
           <w:szCs w:val="19"/>
           <w:lang w:val="en-US"/>
         </w:rPr>
-        <w:t xml:space="preserve">Patio - </w:t>
-      </w:r>
-      <w:r>
-        <w:rPr>
-          <w:rFonts w:hint="default" w:ascii="Times New Roman" w:hAnsi="Times New Roman" w:eastAsia="sans-serif" w:cs="Times New Roman"/>
-          <w:i w:val="0"/>
-          <w:caps w:val="0"/>
-          <w:color w:val="1A1A1A"/>
-          <w:spacing w:val="0"/>
-          <w:sz w:val="19"/>
-          <w:szCs w:val="19"/>
-          <w:lang w:val="ru-RU"/>
-        </w:rPr>
-        <w:t>базовое название всех моделей окон с раздвижным способом открывания.</w:t>
-      </w:r>
-      <w:r>
-        <w:rPr>
-          <w:rFonts w:hint="default" w:ascii="Times New Roman" w:hAnsi="Times New Roman" w:eastAsia="sans-serif" w:cs="Times New Roman"/>
-          <w:i w:val="0"/>
-          <w:caps w:val="0"/>
-          <w:color w:val="1A1A1A"/>
-          <w:spacing w:val="0"/>
-          <w:sz w:val="19"/>
-          <w:szCs w:val="19"/>
-          <w:lang w:val="en-US"/>
+        <w:t xml:space="preserve">Patio Alversa </w:t>
+      </w:r>
+      <w:r>
+        <w:rPr>
+          <w:rFonts w:hint="default" w:ascii="Times New Roman" w:hAnsi="Times New Roman" w:eastAsia="sans-serif" w:cs="Times New Roman"/>
+          <w:i w:val="0"/>
+          <w:caps w:val="0"/>
+          <w:color w:val="1A1A1A"/>
+          <w:spacing w:val="0"/>
+          <w:sz w:val="19"/>
+          <w:szCs w:val="19"/>
+          <w:lang w:val="ru-RU"/>
+        </w:rPr>
+        <w:t xml:space="preserve">подразумевает расположение подвижной и неподвижной части в одной плоскости. В зависимости от типа механизма, доступны откидное и щелевое проветривание. </w:t>
+      </w:r>
+      <w:r>
+        <w:rPr>
+          <w:rFonts w:hint="default" w:ascii="Times New Roman" w:hAnsi="Times New Roman" w:eastAsia="sans-serif" w:cs="Times New Roman"/>
+          <w:i w:val="0"/>
+          <w:caps w:val="0"/>
+          <w:color w:val="1A1A1A"/>
+          <w:spacing w:val="0"/>
+          <w:sz w:val="19"/>
+          <w:szCs w:val="19"/>
+        </w:rPr>
+        <w:t>Окна системы патио можно использовать для остекления фасадов загородных домов и дач, для обустройства выхода на террасу или веранду, это прекрасный вариант для зонирования офисных помещений. В городской квартире систему Патио можно установить в качестве балконного блока. Благодаря противовзломной фурнитуре окна патио могут служить надежным препятствием для несанкционированного проникновения в дом, возможно дистанционное управление створками</w:t>
+      </w:r>
+      <w:r>
+        <w:rPr>
+          <w:rFonts w:hint="default" w:ascii="Times New Roman" w:hAnsi="Times New Roman" w:eastAsia="sans-serif" w:cs="Times New Roman"/>
+          <w:i w:val="0"/>
+          <w:caps w:val="0"/>
+          <w:color w:val="1A1A1A"/>
+          <w:spacing w:val="0"/>
+          <w:sz w:val="19"/>
+          <w:szCs w:val="19"/>
+          <w:lang w:val="ru-RU"/>
         </w:rPr>
         <w:t xml:space="preserve"> </w:t>
       </w:r>
+    </w:p>
+    <w:p>
+      <w:pPr>
+        <w:pStyle w:val="2"/>
+        <w:keepNext w:val="0"/>
+        <w:keepLines w:val="0"/>
+        <w:widowControl/>
+        <w:suppressLineNumbers w:val="0"/>
+        <w:spacing w:before="0" w:beforeAutospacing="0" w:after="210" w:afterAutospacing="0" w:line="12" w:lineRule="atLeast"/>
+        <w:ind w:left="0" w:right="0" w:firstLine="0"/>
+        <w:jc w:val="both"/>
+        <w:rPr>
+          <w:rFonts w:hint="default" w:ascii="Times New Roman" w:hAnsi="Times New Roman" w:eastAsia="sans-serif" w:cs="Times New Roman"/>
+          <w:i w:val="0"/>
+          <w:caps w:val="0"/>
+          <w:color w:val="1A1A1A"/>
+          <w:spacing w:val="0"/>
+          <w:sz w:val="19"/>
+          <w:szCs w:val="19"/>
+          <w:lang w:val="ru-RU"/>
+        </w:rPr>
+      </w:pPr>
+      <w:r>
+        <w:rPr>
+          <w:rFonts w:hint="default" w:ascii="Times New Roman" w:hAnsi="Times New Roman" w:eastAsia="sans-serif" w:cs="Times New Roman"/>
+          <w:i w:val="0"/>
+          <w:caps w:val="0"/>
+          <w:color w:val="1A1A1A"/>
+          <w:spacing w:val="0"/>
+          <w:sz w:val="19"/>
+          <w:szCs w:val="19"/>
+          <w:lang w:val="en-US"/>
+        </w:rPr>
+        <w:t xml:space="preserve">Patio </w:t>
+      </w:r>
+      <w:r>
+        <w:rPr>
+          <w:rFonts w:hint="default" w:ascii="Times New Roman" w:hAnsi="Times New Roman" w:eastAsia="sans-serif" w:cs="Times New Roman"/>
+          <w:i w:val="0"/>
+          <w:caps w:val="0"/>
+          <w:color w:val="1A1A1A"/>
+          <w:spacing w:val="0"/>
+          <w:sz w:val="19"/>
+          <w:szCs w:val="19"/>
+          <w:lang w:val="ru-RU"/>
+        </w:rPr>
+        <w:t xml:space="preserve">- базовое название всех моделей окон с раздвижным способом открывания. </w:t>
+      </w:r>
+      <w:r>
+        <w:rPr>
+          <w:rFonts w:hint="default" w:ascii="Times New Roman" w:hAnsi="Times New Roman" w:eastAsia="sans-serif" w:cs="Times New Roman"/>
+          <w:i w:val="0"/>
+          <w:caps w:val="0"/>
+          <w:color w:val="1A1A1A"/>
+          <w:spacing w:val="0"/>
+          <w:sz w:val="19"/>
+          <w:szCs w:val="19"/>
+          <w:lang w:val="en-US"/>
+        </w:rPr>
+        <w:t xml:space="preserve"> </w:t>
+      </w:r>
       <w:r>
         <w:rPr>
           <w:rFonts w:hint="default" w:ascii="Times New Roman" w:hAnsi="Times New Roman" w:eastAsia="sans-serif" w:cs="Times New Roman"/>
@@ -567,6 +359,246 @@
           <w:szCs w:val="19"/>
           <w:lang w:val="en-US"/>
         </w:rPr>
+        <w:t xml:space="preserve">Patio Fold </w:t>
+      </w:r>
+      <w:r>
+        <w:rPr>
+          <w:rFonts w:hint="default" w:ascii="Times New Roman" w:hAnsi="Times New Roman" w:eastAsia="sans-serif" w:cs="Times New Roman"/>
+          <w:i w:val="0"/>
+          <w:caps w:val="0"/>
+          <w:color w:val="1A1A1A"/>
+          <w:spacing w:val="0"/>
+          <w:sz w:val="19"/>
+          <w:szCs w:val="19"/>
+          <w:lang w:val="ru-RU"/>
+        </w:rPr>
+        <w:t xml:space="preserve">основан на складной системе открывания. В отличии от </w:t>
+      </w:r>
+      <w:r>
+        <w:rPr>
+          <w:rFonts w:hint="default" w:ascii="Times New Roman" w:hAnsi="Times New Roman" w:eastAsia="sans-serif" w:cs="Times New Roman"/>
+          <w:i w:val="0"/>
+          <w:caps w:val="0"/>
+          <w:color w:val="1A1A1A"/>
+          <w:spacing w:val="0"/>
+          <w:sz w:val="19"/>
+          <w:szCs w:val="19"/>
+          <w:lang w:val="en-US"/>
+        </w:rPr>
+        <w:t xml:space="preserve">Patio Life </w:t>
+      </w:r>
+      <w:r>
+        <w:rPr>
+          <w:rFonts w:hint="default" w:ascii="Times New Roman" w:hAnsi="Times New Roman" w:eastAsia="sans-serif" w:cs="Times New Roman"/>
+          <w:i w:val="0"/>
+          <w:caps w:val="0"/>
+          <w:color w:val="1A1A1A"/>
+          <w:spacing w:val="0"/>
+          <w:sz w:val="19"/>
+          <w:szCs w:val="19"/>
+          <w:lang w:val="ru-RU"/>
+        </w:rPr>
+        <w:t xml:space="preserve">и </w:t>
+      </w:r>
+      <w:r>
+        <w:rPr>
+          <w:rFonts w:hint="default" w:ascii="Times New Roman" w:hAnsi="Times New Roman" w:eastAsia="sans-serif" w:cs="Times New Roman"/>
+          <w:i w:val="0"/>
+          <w:caps w:val="0"/>
+          <w:color w:val="1A1A1A"/>
+          <w:spacing w:val="0"/>
+          <w:sz w:val="19"/>
+          <w:szCs w:val="19"/>
+          <w:lang w:val="en-US"/>
+        </w:rPr>
+        <w:t>Patio Alversa,</w:t>
+      </w:r>
+      <w:r>
+        <w:rPr>
+          <w:rFonts w:hint="default" w:ascii="Times New Roman" w:hAnsi="Times New Roman" w:eastAsia="sans-serif" w:cs="Times New Roman"/>
+          <w:i w:val="0"/>
+          <w:caps w:val="0"/>
+          <w:color w:val="1A1A1A"/>
+          <w:spacing w:val="0"/>
+          <w:sz w:val="19"/>
+          <w:szCs w:val="19"/>
+          <w:lang w:val="ru-RU"/>
+        </w:rPr>
+        <w:t xml:space="preserve"> данный механизм является более сложным и требует дополнительного пространства, необходимого для сложения створок. Механизм не предусматривает режимов проветривания. Главное преимущество, по отношению к другим сдвижным механизмам - возможность полного открытия </w:t>
+      </w:r>
+      <w:r>
+        <w:rPr>
+          <w:rFonts w:hint="default" w:ascii="Times New Roman" w:hAnsi="Times New Roman" w:eastAsia="sans-serif" w:cs="Times New Roman"/>
+          <w:i w:val="0"/>
+          <w:color w:val="1A1A1A"/>
+          <w:spacing w:val="0"/>
+          <w:sz w:val="19"/>
+          <w:szCs w:val="19"/>
+          <w:lang w:val="ru-RU"/>
+        </w:rPr>
+        <w:t>проёмов</w:t>
+      </w:r>
+      <w:r>
+        <w:rPr>
+          <w:rFonts w:hint="default" w:ascii="Times New Roman" w:hAnsi="Times New Roman" w:eastAsia="sans-serif" w:cs="Times New Roman"/>
+          <w:i w:val="0"/>
+          <w:color w:val="1A1A1A"/>
+          <w:spacing w:val="0"/>
+          <w:sz w:val="19"/>
+          <w:szCs w:val="19"/>
+          <w:lang w:val="en-US"/>
+        </w:rPr>
+        <w:t xml:space="preserve">. </w:t>
+      </w:r>
+      <w:r>
+        <w:rPr>
+          <w:rFonts w:hint="default" w:ascii="Times New Roman" w:hAnsi="Times New Roman" w:eastAsia="sans-serif" w:cs="Times New Roman"/>
+          <w:i w:val="0"/>
+          <w:color w:val="1A1A1A"/>
+          <w:spacing w:val="0"/>
+          <w:sz w:val="19"/>
+          <w:szCs w:val="19"/>
+          <w:lang w:val="ru-RU"/>
+        </w:rPr>
+        <w:t>Е</w:t>
+      </w:r>
+      <w:r>
+        <w:rPr>
+          <w:rFonts w:hint="default" w:ascii="Times New Roman" w:hAnsi="Times New Roman" w:eastAsia="sans-serif" w:cs="Times New Roman"/>
+          <w:i w:val="0"/>
+          <w:caps w:val="0"/>
+          <w:color w:val="1A1A1A"/>
+          <w:spacing w:val="0"/>
+          <w:sz w:val="19"/>
+          <w:szCs w:val="19"/>
+          <w:lang w:val="ru-RU"/>
+        </w:rPr>
+        <w:t xml:space="preserve">сли </w:t>
+      </w:r>
+      <w:r>
+        <w:rPr>
+          <w:rFonts w:hint="default" w:ascii="Times New Roman" w:hAnsi="Times New Roman" w:eastAsia="sans-serif" w:cs="Times New Roman"/>
+          <w:i w:val="0"/>
+          <w:caps w:val="0"/>
+          <w:color w:val="1A1A1A"/>
+          <w:spacing w:val="0"/>
+          <w:sz w:val="19"/>
+          <w:szCs w:val="19"/>
+          <w:lang w:val="en-US"/>
+        </w:rPr>
+        <w:t xml:space="preserve">Patio Life </w:t>
+      </w:r>
+      <w:r>
+        <w:rPr>
+          <w:rFonts w:hint="default" w:ascii="Times New Roman" w:hAnsi="Times New Roman" w:eastAsia="sans-serif" w:cs="Times New Roman"/>
+          <w:i w:val="0"/>
+          <w:caps w:val="0"/>
+          <w:color w:val="1A1A1A"/>
+          <w:spacing w:val="0"/>
+          <w:sz w:val="19"/>
+          <w:szCs w:val="19"/>
+          <w:lang w:val="ru-RU"/>
+        </w:rPr>
+        <w:t xml:space="preserve">и </w:t>
+      </w:r>
+      <w:r>
+        <w:rPr>
+          <w:rFonts w:hint="default" w:ascii="Times New Roman" w:hAnsi="Times New Roman" w:eastAsia="sans-serif" w:cs="Times New Roman"/>
+          <w:i w:val="0"/>
+          <w:caps w:val="0"/>
+          <w:color w:val="1A1A1A"/>
+          <w:spacing w:val="0"/>
+          <w:sz w:val="19"/>
+          <w:szCs w:val="19"/>
+          <w:lang w:val="en-US"/>
+        </w:rPr>
+        <w:t xml:space="preserve">Patio Alversa </w:t>
+      </w:r>
+      <w:r>
+        <w:rPr>
+          <w:rFonts w:hint="default" w:ascii="Times New Roman" w:hAnsi="Times New Roman" w:eastAsia="sans-serif" w:cs="Times New Roman"/>
+          <w:i w:val="0"/>
+          <w:caps w:val="0"/>
+          <w:color w:val="1A1A1A"/>
+          <w:spacing w:val="0"/>
+          <w:sz w:val="19"/>
+          <w:szCs w:val="19"/>
+          <w:lang w:val="ru-RU"/>
+        </w:rPr>
+        <w:t xml:space="preserve">позволяют открыть окно только на ширину подвижной части, то механизм </w:t>
+      </w:r>
+      <w:r>
+        <w:rPr>
+          <w:rFonts w:hint="default" w:ascii="Times New Roman" w:hAnsi="Times New Roman" w:eastAsia="sans-serif" w:cs="Times New Roman"/>
+          <w:i w:val="0"/>
+          <w:caps w:val="0"/>
+          <w:color w:val="1A1A1A"/>
+          <w:spacing w:val="0"/>
+          <w:sz w:val="19"/>
+          <w:szCs w:val="19"/>
+          <w:lang w:val="en-US"/>
+        </w:rPr>
+        <w:t xml:space="preserve">Patio Fold </w:t>
+      </w:r>
+      <w:r>
+        <w:rPr>
+          <w:rFonts w:hint="default" w:ascii="Times New Roman" w:hAnsi="Times New Roman" w:eastAsia="sans-serif" w:cs="Times New Roman"/>
+          <w:i w:val="0"/>
+          <w:caps w:val="0"/>
+          <w:color w:val="1A1A1A"/>
+          <w:spacing w:val="0"/>
+          <w:sz w:val="19"/>
+          <w:szCs w:val="19"/>
+          <w:lang w:val="ru-RU"/>
+        </w:rPr>
+        <w:t xml:space="preserve">позволяет освободить от окна весь проем. </w:t>
+      </w:r>
+    </w:p>
+    <w:p>
+      <w:pPr>
+        <w:pStyle w:val="2"/>
+        <w:keepNext w:val="0"/>
+        <w:keepLines w:val="0"/>
+        <w:widowControl/>
+        <w:suppressLineNumbers w:val="0"/>
+        <w:spacing w:before="0" w:beforeAutospacing="0" w:after="210" w:afterAutospacing="0" w:line="12" w:lineRule="atLeast"/>
+        <w:ind w:left="0" w:right="0" w:firstLine="0"/>
+        <w:jc w:val="both"/>
+        <w:rPr>
+          <w:rFonts w:hint="default" w:ascii="Times New Roman" w:hAnsi="Times New Roman" w:eastAsia="Helvetica" w:cs="Times New Roman"/>
+          <w:i w:val="0"/>
+          <w:caps w:val="0"/>
+          <w:color w:val="000000"/>
+          <w:spacing w:val="0"/>
+          <w:sz w:val="19"/>
+          <w:szCs w:val="19"/>
+          <w:shd w:val="clear" w:fill="FFFFFF"/>
+        </w:rPr>
+      </w:pPr>
+      <w:r>
+        <w:rPr>
+          <w:rFonts w:hint="default" w:ascii="Times New Roman" w:hAnsi="Times New Roman" w:eastAsia="sans-serif" w:cs="Times New Roman"/>
+          <w:i w:val="0"/>
+          <w:caps w:val="0"/>
+          <w:color w:val="1A1A1A"/>
+          <w:spacing w:val="0"/>
+          <w:sz w:val="19"/>
+          <w:szCs w:val="19"/>
+          <w:lang w:val="ru-RU"/>
+        </w:rPr>
+        <w:t xml:space="preserve">Механизм </w:t>
+      </w:r>
+      <w:r>
+        <w:rPr>
+          <w:rFonts w:hint="default" w:ascii="Times New Roman" w:hAnsi="Times New Roman" w:eastAsia="sans-serif" w:cs="Times New Roman"/>
+          <w:i w:val="0"/>
+          <w:caps w:val="0"/>
+          <w:color w:val="1A1A1A"/>
+          <w:spacing w:val="0"/>
+          <w:sz w:val="19"/>
+          <w:szCs w:val="19"/>
+          <w:lang w:val="en-US"/>
+        </w:rPr>
         <w:t>Patio Sky</w:t>
       </w:r>
       <w:r>
@@ -673,8 +705,10 @@
           <w:szCs w:val="19"/>
           <w:shd w:val="clear" w:fill="FFFFFF"/>
         </w:rPr>
-        <w:t xml:space="preserve"> применяется остекление в раме и пороге. Благодаря чему стеклопакет неограничен створочными профилями и достигается эффект максимального света в интерьере. А остекление в сдвигаемой створке сделано с помощью системы остекления без использования наружной планки из дерева, взамен которой стеклопакет прижимается алюминиевым профилем. Это делает систему ещ</w:t>
-      </w:r>
+        <w:t xml:space="preserve"> применяется остекление в раме и пороге. Благодаря чему стеклопакет неограничен створочными профилями и достигается эффект максимального света в интерьере. А остекление в сдвигаемой створке сделано с помощью системы остекления без использования наружной планки из дерева, взамен которой стеклоп</w:t>
+      </w:r>
+      <w:bookmarkStart w:id="0" w:name="_GoBack"/>
+      <w:bookmarkEnd w:id="0"/>
       <w:r>
         <w:rPr>
           <w:rFonts w:hint="default" w:ascii="Times New Roman" w:hAnsi="Times New Roman" w:eastAsia="Helvetica" w:cs="Times New Roman"/>
@@ -685,6 +719,19 @@
           <w:sz w:val="19"/>
           <w:szCs w:val="19"/>
           <w:shd w:val="clear" w:fill="FFFFFF"/>
+        </w:rPr>
+        <w:t>акет прижимается алюминиевым профилем. Это делает систему ещ</w:t>
+      </w:r>
+      <w:r>
+        <w:rPr>
+          <w:rFonts w:hint="default" w:ascii="Times New Roman" w:hAnsi="Times New Roman" w:eastAsia="Helvetica" w:cs="Times New Roman"/>
+          <w:i w:val="0"/>
+          <w:caps w:val="0"/>
+          <w:color w:val="000000"/>
+          <w:spacing w:val="0"/>
+          <w:sz w:val="19"/>
+          <w:szCs w:val="19"/>
+          <w:shd w:val="clear" w:fill="FFFFFF"/>
           <w:lang w:val="ru-RU"/>
         </w:rPr>
         <w:t>ё</w:t>
@@ -728,18 +775,77 @@
         </w:rPr>
         <w:t>, особенно при использовании крупногабаритных стеклопакетов.</w:t>
       </w:r>
-      <w:r>
-        <w:rPr>
-          <w:rFonts w:hint="default" w:ascii="Times New Roman" w:hAnsi="Times New Roman" w:eastAsia="sans-serif" w:cs="Times New Roman"/>
-          <w:i w:val="0"/>
-          <w:caps w:val="0"/>
-          <w:color w:val="1A1A1A"/>
-          <w:spacing w:val="0"/>
-          <w:sz w:val="19"/>
-          <w:szCs w:val="19"/>
-          <w:lang w:val="en-US"/>
-        </w:rPr>
-        <w:t xml:space="preserve"> </w:t>
+    </w:p>
+    <w:p>
+      <w:pPr>
+        <w:pStyle w:val="2"/>
+        <w:keepNext w:val="0"/>
+        <w:keepLines w:val="0"/>
+        <w:widowControl/>
+        <w:suppressLineNumbers w:val="0"/>
+        <w:spacing w:before="0" w:beforeAutospacing="0" w:after="210" w:afterAutospacing="0" w:line="12" w:lineRule="atLeast"/>
+        <w:ind w:left="0" w:right="0" w:firstLine="0"/>
+        <w:jc w:val="both"/>
+        <w:rPr>
+          <w:rFonts w:hint="default" w:ascii="Times New Roman" w:hAnsi="Times New Roman" w:eastAsia="Helvetica" w:cs="Times New Roman"/>
+          <w:i w:val="0"/>
+          <w:caps w:val="0"/>
+          <w:color w:val="000000"/>
+          <w:spacing w:val="0"/>
+          <w:sz w:val="19"/>
+          <w:szCs w:val="19"/>
+          <w:shd w:val="clear" w:fill="FFFFFF"/>
+        </w:rPr>
+      </w:pPr>
+    </w:p>
+    <w:p>
+      <w:pPr>
+        <w:pStyle w:val="2"/>
+        <w:keepNext w:val="0"/>
+        <w:keepLines w:val="0"/>
+        <w:widowControl/>
+        <w:suppressLineNumbers w:val="0"/>
+        <w:spacing w:before="0" w:beforeAutospacing="0" w:after="210" w:afterAutospacing="0" w:line="12" w:lineRule="atLeast"/>
+        <w:ind w:left="0" w:right="0" w:firstLine="0"/>
+        <w:jc w:val="both"/>
+        <w:rPr>
+          <w:rFonts w:hint="default" w:ascii="Times New Roman" w:hAnsi="Times New Roman" w:eastAsia="sans-serif" w:cs="Times New Roman"/>
+          <w:i w:val="0"/>
+          <w:caps w:val="0"/>
+          <w:color w:val="1A1A1A"/>
+          <w:spacing w:val="0"/>
+          <w:sz w:val="19"/>
+          <w:szCs w:val="19"/>
+          <w:lang w:val="ru-RU"/>
+        </w:rPr>
+      </w:pPr>
+      <w:r>
+        <w:rPr>
+          <w:rFonts w:hint="default" w:ascii="Times New Roman" w:hAnsi="Times New Roman" w:eastAsia="Helvetica" w:cs="Times New Roman"/>
+          <w:i w:val="0"/>
+          <w:caps w:val="0"/>
+          <w:color w:val="000000"/>
+          <w:spacing w:val="0"/>
+          <w:sz w:val="19"/>
+          <w:szCs w:val="19"/>
+          <w:shd w:val="clear" w:fill="FFFFFF"/>
+          <w:lang w:val="en-US"/>
+        </w:rPr>
+        <w:t>!</w:t>
+      </w:r>
+      <w:r>
+        <w:rPr>
+          <w:rFonts w:hint="default" w:ascii="Times New Roman" w:hAnsi="Times New Roman" w:eastAsia="Helvetica" w:cs="Times New Roman"/>
+          <w:i w:val="0"/>
+          <w:caps w:val="0"/>
+          <w:color w:val="000000"/>
+          <w:spacing w:val="0"/>
+          <w:sz w:val="19"/>
+          <w:szCs w:val="19"/>
+          <w:shd w:val="clear" w:fill="FFFFFF"/>
+          <w:lang w:val="ru-RU"/>
+        </w:rPr>
+        <w:t xml:space="preserve"> На всех страницах нашего сайта представлены только стандартные, ходовые комплектации и модели. По желанию клиента, доступны любые комбинации механизмов и профилей, размеров, стеклопакетов и прочее. Если вас заинтересовала наша продукция, свяжитесь с нашими специалистами, они окажут полную консультацию по интересующей вас категории и дадут вам точную цену, исходя из ваших пожеланий.</w:t>
       </w:r>
     </w:p>
     <w:sectPr>

</xml_diff>